<commit_message>
markdown arrays - collections
</commit_message>
<xml_diff>
--- a/AS3 collections.docx
+++ b/AS3 collections.docx
@@ -1,43 +1,113 @@
 
 <file path=word/document.xml><?xml version="1.0" encoding="utf-8"?>
-<w:document xmlns:wpc="http://schemas.microsoft.com/office/word/2010/wordprocessingCanvas" xmlns:cx="http://schemas.microsoft.com/office/drawing/2014/chartex" xmlns:cx1="http://schemas.microsoft.com/office/drawing/2015/9/8/chartex" xmlns:cx2="http://schemas.microsoft.com/office/drawing/2015/10/21/chartex" xmlns:cx3="http://schemas.microsoft.com/office/drawing/2016/5/9/chartex" xmlns:cx4="http://schemas.microsoft.com/office/drawing/2016/5/10/chartex" xmlns:cx5="http://schemas.microsoft.com/office/drawing/2016/5/11/chartex" xmlns:cx6="http://schemas.microsoft.com/office/drawing/2016/5/12/chartex" xmlns:cx7="http://schemas.microsoft.com/office/drawing/2016/5/13/chartex" xmlns:cx8="http://schemas.microsoft.com/office/drawing/2016/5/14/chartex" xmlns:mc="http://schemas.openxmlformats.org/markup-compatibility/2006" xmlns:aink="http://schemas.microsoft.com/office/drawing/2016/ink" xmlns:am3d="http://schemas.microsoft.com/office/drawing/2017/model3d" xmlns:o="urn:schemas-microsoft-com:office:office" xmlns:r="http://schemas.openxmlformats.org/officeDocument/2006/relationships" xmlns:m="http://schemas.openxmlformats.org/officeDocument/2006/math" xmlns:v="urn:schemas-microsoft-com:vml" xmlns:wp14="http://schemas.microsoft.com/office/word/2010/wordprocessingDrawing" xmlns:wp="http://schemas.openxmlformats.org/drawingml/2006/wordprocessingDrawing" xmlns:w10="urn:schemas-microsoft-com:office:word" xmlns:w="http://schemas.openxmlformats.org/wordprocessingml/2006/main" xmlns:w14="http://schemas.microsoft.com/office/word/2010/wordml" xmlns:w15="http://schemas.microsoft.com/office/word/2012/wordml" xmlns:w16cid="http://schemas.microsoft.com/office/word/2016/wordml/cid" xmlns:w16se="http://schemas.microsoft.com/office/word/2015/wordml/symex" xmlns:wpg="http://schemas.microsoft.com/office/word/2010/wordprocessingGroup" xmlns:wpi="http://schemas.microsoft.com/office/word/2010/wordprocessingInk" xmlns:wne="http://schemas.microsoft.com/office/word/2006/wordml" xmlns:wps="http://schemas.microsoft.com/office/word/2010/wordprocessingShape" mc:Ignorable="w14 w15 w16se w16cid wp14">
+<w:document xmlns:o="urn:schemas-microsoft-com:office:office" xmlns:r="http://schemas.openxmlformats.org/officeDocument/2006/relationships" xmlns:v="urn:schemas-microsoft-com:vml" xmlns:w="http://schemas.openxmlformats.org/wordprocessingml/2006/main" xmlns:w10="urn:schemas-microsoft-com:office:word" xmlns:wp="http://schemas.openxmlformats.org/drawingml/2006/wordprocessingDrawing" xmlns:wps="http://schemas.microsoft.com/office/word/2010/wordprocessingShape" xmlns:wpg="http://schemas.microsoft.com/office/word/2010/wordprocessingGroup" xmlns:mc="http://schemas.openxmlformats.org/markup-compatibility/2006" xmlns:wp14="http://schemas.microsoft.com/office/word/2010/wordprocessingDrawing" xmlns:w14="http://schemas.microsoft.com/office/word/2010/wordml" mc:Ignorable="w14 wp14">
   <w:body>
-    <w:p/>
-    <w:p/>
-    <w:p/>
-    <w:p>
-      <w:r>
+    <w:p>
+      <w:pPr>
+        <w:pStyle w:val="Normal"/>
+        <w:rPr/>
+      </w:pPr>
+      <w:r>
+        <w:rPr/>
+      </w:r>
+    </w:p>
+    <w:p>
+      <w:pPr>
+        <w:pStyle w:val="Normal"/>
+        <w:rPr/>
+      </w:pPr>
+      <w:r>
+        <w:rPr/>
+      </w:r>
+    </w:p>
+    <w:p>
+      <w:pPr>
+        <w:pStyle w:val="Normal"/>
+        <w:rPr/>
+      </w:pPr>
+      <w:r>
+        <w:rPr/>
+      </w:r>
+    </w:p>
+    <w:p>
+      <w:pPr>
+        <w:pStyle w:val="Normal"/>
+        <w:rPr/>
+      </w:pPr>
+      <w:r>
+        <w:rPr/>
         <w:t>filter maps</w:t>
       </w:r>
     </w:p>
     <w:p>
-      <w:r>
+      <w:pPr>
+        <w:pStyle w:val="Normal"/>
+        <w:rPr/>
+      </w:pPr>
+      <w:r>
+        <w:rPr/>
         <w:t>collection</w:t>
       </w:r>
     </w:p>
     <w:p>
-      <w:r>
+      <w:pPr>
+        <w:pStyle w:val="Normal"/>
+        <w:rPr/>
+      </w:pPr>
+      <w:r>
+        <w:rPr/>
         <w:t>collection protocols</w:t>
       </w:r>
     </w:p>
     <w:p>
-      <w:r>
+      <w:pPr>
+        <w:pStyle w:val="Normal"/>
+        <w:rPr/>
+      </w:pPr>
+      <w:r>
+        <w:rPr/>
         <w:t>how to use the basics</w:t>
       </w:r>
     </w:p>
-    <w:p/>
-    <w:p/>
-    <w:p/>
-    <w:p>
-      <w:r>
-        <w:rPr>
-          <w:noProof/>
-        </w:rPr>
+    <w:p>
+      <w:pPr>
+        <w:pStyle w:val="Normal"/>
+        <w:rPr/>
+      </w:pPr>
+      <w:r>
+        <w:rPr/>
+      </w:r>
+    </w:p>
+    <w:p>
+      <w:pPr>
+        <w:pStyle w:val="Normal"/>
+        <w:rPr/>
+      </w:pPr>
+      <w:r>
+        <w:rPr/>
+      </w:r>
+    </w:p>
+    <w:p>
+      <w:pPr>
+        <w:pStyle w:val="Normal"/>
+        <w:rPr/>
+      </w:pPr>
+      <w:r>
+        <w:rPr/>
+      </w:r>
+    </w:p>
+    <w:p>
+      <w:pPr>
+        <w:pStyle w:val="Normal"/>
+        <w:rPr/>
+      </w:pPr>
+      <w:r>
+        <w:rPr/>
         <w:drawing>
-          <wp:inline distT="0" distB="0" distL="0" distR="0" wp14:anchorId="65B32858" wp14:editId="251FB46D">
-            <wp:extent cx="3638145" cy="2868720"/>
-            <wp:effectExtent l="0" t="0" r="0" b="1905"/>
-            <wp:docPr id="1" name="Picture 1"/>
+          <wp:inline distT="0" distB="1905" distL="0" distR="0">
+            <wp:extent cx="3637915" cy="2868930"/>
+            <wp:effectExtent l="0" t="0" r="0" b="0"/>
+            <wp:docPr id="1" name="Picture 1" descr=""/>
             <wp:cNvGraphicFramePr>
               <a:graphicFrameLocks xmlns:a="http://schemas.openxmlformats.org/drawingml/2006/main" noChangeAspect="1"/>
             </wp:cNvGraphicFramePr>
@@ -45,19 +115,21 @@
               <a:graphicData uri="http://schemas.openxmlformats.org/drawingml/2006/picture">
                 <pic:pic xmlns:pic="http://schemas.openxmlformats.org/drawingml/2006/picture">
                   <pic:nvPicPr>
-                    <pic:cNvPr id="1" name=""/>
-                    <pic:cNvPicPr/>
+                    <pic:cNvPr id="1" name="Picture 1" descr=""/>
+                    <pic:cNvPicPr>
+                      <a:picLocks noChangeAspect="1" noChangeArrowheads="1"/>
+                    </pic:cNvPicPr>
                   </pic:nvPicPr>
                   <pic:blipFill>
-                    <a:blip r:embed="rId5"/>
+                    <a:blip r:embed="rId2"/>
                     <a:stretch>
                       <a:fillRect/>
                     </a:stretch>
                   </pic:blipFill>
-                  <pic:spPr>
+                  <pic:spPr bwMode="auto">
                     <a:xfrm>
                       <a:off x="0" y="0"/>
-                      <a:ext cx="3660862" cy="2886633"/>
+                      <a:ext cx="3637915" cy="2868930"/>
                     </a:xfrm>
                     <a:prstGeom prst="rect">
                       <a:avLst/>
@@ -70,19 +142,89 @@
         </w:drawing>
       </w:r>
     </w:p>
-    <w:p/>
-    <w:p/>
-    <w:p/>
-    <w:p/>
-    <w:p/>
-    <w:p/>
-    <w:p>
-      <w:pPr>
+    <w:p>
+      <w:pPr>
+        <w:pStyle w:val="Normal"/>
+        <w:rPr/>
+      </w:pPr>
+      <w:r>
+        <w:rPr/>
+      </w:r>
+    </w:p>
+    <w:p>
+      <w:pPr>
+        <w:pStyle w:val="Normal"/>
+        <w:rPr/>
+      </w:pPr>
+      <w:r>
+        <w:rPr/>
+      </w:r>
+    </w:p>
+    <w:p>
+      <w:pPr>
+        <w:pStyle w:val="Normal"/>
+        <w:rPr/>
+      </w:pPr>
+      <w:r>
+        <w:rPr/>
+      </w:r>
+    </w:p>
+    <w:p>
+      <w:pPr>
+        <w:pStyle w:val="Normal"/>
+        <w:rPr/>
+      </w:pPr>
+      <w:r>
+        <w:rPr/>
+      </w:r>
+    </w:p>
+    <w:p>
+      <w:pPr>
+        <w:pStyle w:val="Normal"/>
+        <w:rPr/>
+      </w:pPr>
+      <w:r>
+        <w:rPr/>
+      </w:r>
+    </w:p>
+    <w:p>
+      <w:pPr>
+        <w:pStyle w:val="Normal"/>
+        <w:numPr>
+          <w:ilvl w:val="0"/>
+          <w:numId w:val="0"/>
+        </w:numPr>
+        <w:shd w:val="clear" w:color="auto" w:fill="FFFFFF"/>
+        <w:ind w:left="720" w:hanging="0"/>
+        <w:rPr/>
+      </w:pPr>
+      <w:r>
+        <w:rPr>
+          <w:rFonts w:ascii="PT Serif" w:hAnsi="PT Serif"/>
+          <w:color w:val="333333"/>
+        </w:rPr>
+        <w:br/>
+      </w:r>
+    </w:p>
+    <w:p>
+      <w:pPr>
+        <w:pStyle w:val="Normal"/>
+        <w:rPr/>
+      </w:pPr>
+      <w:r>
+        <w:rPr>
+          <w:rStyle w:val="Mdline"/>
+        </w:rPr>
+        <w:t>Why are we bothering</w:t>
+      </w:r>
+    </w:p>
+    <w:p>
+      <w:pPr>
+        <w:pStyle w:val="Normal"/>
         <w:numPr>
           <w:ilvl w:val="0"/>
           <w:numId w:val="1"/>
         </w:numPr>
-        <w:shd w:val="clear" w:color="auto" w:fill="FFFFFF"/>
         <w:rPr>
           <w:rFonts w:ascii="PT Serif" w:hAnsi="PT Serif"/>
           <w:color w:val="333333"/>
@@ -90,39 +232,18 @@
       </w:pPr>
       <w:r>
         <w:rPr>
-          <w:rFonts w:ascii="PT Serif" w:hAnsi="PT Serif"/>
-          <w:color w:val="333333"/>
-        </w:rPr>
-        <w:br/>
-      </w:r>
-    </w:p>
-    <w:p>
-      <w:pPr>
-        <w:pStyle w:val="NormalWeb"/>
-        <w:shd w:val="clear" w:color="auto" w:fill="FFFFFF"/>
-        <w:ind w:left="720"/>
-        <w:rPr>
-          <w:rFonts w:ascii="PT Serif" w:hAnsi="PT Serif"/>
-          <w:color w:val="333333"/>
-        </w:rPr>
-      </w:pPr>
-      <w:r>
-        <w:rPr>
-          <w:rStyle w:val="md-line"/>
-          <w:rFonts w:ascii="PT Serif" w:hAnsi="PT Serif"/>
-          <w:color w:val="333333"/>
-        </w:rPr>
-        <w:t>Why are we bothering</w:t>
-      </w:r>
-    </w:p>
-    <w:p>
-      <w:pPr>
-        <w:pStyle w:val="NormalWeb"/>
+          <w:rStyle w:val="Mdline"/>
+        </w:rPr>
+        <w:t>Should I go through all the topics in collections</w:t>
+      </w:r>
+    </w:p>
+    <w:p>
+      <w:pPr>
+        <w:pStyle w:val="Normal"/>
         <w:numPr>
           <w:ilvl w:val="0"/>
           <w:numId w:val="1"/>
         </w:numPr>
-        <w:shd w:val="clear" w:color="auto" w:fill="FFFFFF"/>
         <w:rPr>
           <w:rFonts w:ascii="PT Serif" w:hAnsi="PT Serif"/>
           <w:color w:val="333333"/>
@@ -130,21 +251,26 @@
       </w:pPr>
       <w:r>
         <w:rPr>
-          <w:rStyle w:val="md-line"/>
-          <w:rFonts w:ascii="PT Serif" w:hAnsi="PT Serif"/>
-          <w:color w:val="333333"/>
-        </w:rPr>
-        <w:t>Should I go through all the topics in collections</w:t>
-      </w:r>
-    </w:p>
-    <w:p>
-      <w:pPr>
-        <w:pStyle w:val="NormalWeb"/>
+          <w:rStyle w:val="Mdline"/>
+        </w:rPr>
+        <w:t>What are the collection</w:t>
+      </w:r>
+      <w:bookmarkStart w:id="0" w:name="_GoBack"/>
+      <w:bookmarkEnd w:id="0"/>
+      <w:r>
+        <w:rPr>
+          <w:rStyle w:val="Mdline"/>
+        </w:rPr>
+        <w:t>s, by the way, should I describe them in detail</w:t>
+      </w:r>
+    </w:p>
+    <w:p>
+      <w:pPr>
+        <w:pStyle w:val="Normal"/>
         <w:numPr>
           <w:ilvl w:val="0"/>
           <w:numId w:val="1"/>
         </w:numPr>
-        <w:shd w:val="clear" w:color="auto" w:fill="FFFFFF"/>
         <w:rPr>
           <w:rFonts w:ascii="PT Serif" w:hAnsi="PT Serif"/>
           <w:color w:val="333333"/>
@@ -152,31 +278,18 @@
       </w:pPr>
       <w:r>
         <w:rPr>
-          <w:rStyle w:val="md-line"/>
-          <w:rFonts w:ascii="PT Serif" w:hAnsi="PT Serif"/>
-          <w:color w:val="333333"/>
-        </w:rPr>
-        <w:t>What are the collection</w:t>
-      </w:r>
-      <w:bookmarkStart w:id="0" w:name="_GoBack"/>
-      <w:bookmarkEnd w:id="0"/>
-      <w:r>
-        <w:rPr>
-          <w:rStyle w:val="md-line"/>
-          <w:rFonts w:ascii="PT Serif" w:hAnsi="PT Serif"/>
-          <w:color w:val="333333"/>
-        </w:rPr>
-        <w:t>s, by the way, should I describe them in detail</w:t>
-      </w:r>
-    </w:p>
-    <w:p>
-      <w:pPr>
-        <w:pStyle w:val="NormalWeb"/>
+          <w:rStyle w:val="Mdline"/>
+        </w:rPr>
+        <w:t>Don't write raw loops (the filter and lambdas should actually be able to do the job), why should'nt I use raw loops, the syntax is there, why shouldn't I use it — because most of hte time, there's probably a better way of doing it</w:t>
+      </w:r>
+    </w:p>
+    <w:p>
+      <w:pPr>
+        <w:pStyle w:val="Normal"/>
         <w:numPr>
           <w:ilvl w:val="0"/>
           <w:numId w:val="1"/>
         </w:numPr>
-        <w:shd w:val="clear" w:color="auto" w:fill="FFFFFF"/>
         <w:rPr>
           <w:rFonts w:ascii="PT Serif" w:hAnsi="PT Serif"/>
           <w:color w:val="333333"/>
@@ -184,61 +297,33 @@
       </w:pPr>
       <w:r>
         <w:rPr>
-          <w:rStyle w:val="md-line"/>
+          <w:rStyle w:val="Mdline"/>
+        </w:rPr>
+        <w:t>Why do we call it a framework</w:t>
+      </w:r>
+    </w:p>
+    <w:p>
+      <w:pPr>
+        <w:pStyle w:val="Normal"/>
+        <w:rPr>
           <w:rFonts w:ascii="PT Serif" w:hAnsi="PT Serif"/>
           <w:color w:val="333333"/>
         </w:rPr>
-        <w:t>Don't write raw loops (the filter and lambdas should actually be able to do the job), why should'nt I use raw loops, the syntax is there, why shouldn't I use it — because most of hte time, there's probably a better way of doing it</w:t>
-      </w:r>
-    </w:p>
-    <w:p>
-      <w:pPr>
-        <w:pStyle w:val="NormalWeb"/>
-        <w:numPr>
-          <w:ilvl w:val="0"/>
-          <w:numId w:val="1"/>
-        </w:numPr>
-        <w:shd w:val="clear" w:color="auto" w:fill="FFFFFF"/>
-        <w:rPr>
-          <w:rFonts w:ascii="PT Serif" w:hAnsi="PT Serif"/>
-          <w:color w:val="333333"/>
-        </w:rPr>
-      </w:pPr>
-      <w:r>
-        <w:rPr>
-          <w:rStyle w:val="md-line"/>
-          <w:rFonts w:ascii="PT Serif" w:hAnsi="PT Serif"/>
-          <w:color w:val="333333"/>
-        </w:rPr>
-        <w:t>Why do we call it a framework</w:t>
-      </w:r>
-    </w:p>
-    <w:p>
-      <w:pPr>
-        <w:pStyle w:val="NormalWeb"/>
-        <w:shd w:val="clear" w:color="auto" w:fill="FFFFFF"/>
-        <w:rPr>
-          <w:rFonts w:ascii="PT Serif" w:hAnsi="PT Serif"/>
-          <w:color w:val="333333"/>
-        </w:rPr>
-      </w:pPr>
-      <w:r>
-        <w:rPr>
-          <w:rStyle w:val="md-line"/>
-          <w:rFonts w:ascii="PT Serif" w:hAnsi="PT Serif"/>
-          <w:color w:val="333333"/>
+      </w:pPr>
+      <w:r>
+        <w:rPr>
+          <w:rStyle w:val="Mdline"/>
         </w:rPr>
         <w:t>What we'll cover;</w:t>
       </w:r>
     </w:p>
     <w:p>
       <w:pPr>
+        <w:pStyle w:val="Normal"/>
         <w:numPr>
           <w:ilvl w:val="0"/>
           <w:numId w:val="2"/>
         </w:numPr>
-        <w:shd w:val="clear" w:color="auto" w:fill="FFFFFF"/>
-        <w:spacing w:before="100" w:beforeAutospacing="1" w:after="100" w:afterAutospacing="1"/>
         <w:rPr>
           <w:rFonts w:ascii="PT Serif" w:hAnsi="PT Serif"/>
           <w:color w:val="333333"/>
@@ -246,22 +331,18 @@
       </w:pPr>
       <w:r>
         <w:rPr>
-          <w:rStyle w:val="md-line"/>
-          <w:rFonts w:ascii="PT Serif" w:hAnsi="PT Serif"/>
-          <w:color w:val="333333"/>
-        </w:rPr>
-        <w:lastRenderedPageBreak/>
+          <w:rStyle w:val="Mdline"/>
+        </w:rPr>
         <w:t>Arrays</w:t>
       </w:r>
     </w:p>
     <w:p>
       <w:pPr>
-        <w:pStyle w:val="NormalWeb"/>
+        <w:pStyle w:val="Normal"/>
         <w:numPr>
           <w:ilvl w:val="0"/>
           <w:numId w:val="2"/>
         </w:numPr>
-        <w:shd w:val="clear" w:color="auto" w:fill="FFFFFF"/>
         <w:rPr>
           <w:rFonts w:ascii="PT Serif" w:hAnsi="PT Serif"/>
           <w:color w:val="333333"/>
@@ -269,21 +350,18 @@
       </w:pPr>
       <w:r>
         <w:rPr>
-          <w:rStyle w:val="md-line"/>
-          <w:rFonts w:ascii="PT Serif" w:hAnsi="PT Serif"/>
-          <w:color w:val="333333"/>
+          <w:rStyle w:val="Mdline"/>
         </w:rPr>
         <w:t>Collections, listOf, setOf, mapOf</w:t>
       </w:r>
     </w:p>
     <w:p>
       <w:pPr>
-        <w:pStyle w:val="NormalWeb"/>
+        <w:pStyle w:val="Normal"/>
         <w:numPr>
           <w:ilvl w:val="0"/>
           <w:numId w:val="2"/>
         </w:numPr>
-        <w:shd w:val="clear" w:color="auto" w:fill="FFFFFF"/>
         <w:rPr>
           <w:rFonts w:ascii="PT Serif" w:hAnsi="PT Serif"/>
           <w:color w:val="333333"/>
@@ -291,39 +369,56 @@
       </w:pPr>
       <w:r>
         <w:rPr>
-          <w:rStyle w:val="md-line"/>
-          <w:rFonts w:ascii="PT Serif" w:hAnsi="PT Serif"/>
-          <w:color w:val="333333"/>
+          <w:rStyle w:val="Mdline"/>
         </w:rPr>
         <w:t>Sequences</w:t>
       </w:r>
     </w:p>
     <w:p>
       <w:pPr>
-        <w:pStyle w:val="NormalWeb"/>
+        <w:pStyle w:val="Normal"/>
         <w:numPr>
           <w:ilvl w:val="0"/>
           <w:numId w:val="2"/>
         </w:numPr>
-        <w:shd w:val="clear" w:color="auto" w:fill="FFFFFF"/>
-        <w:rPr>
+        <w:rPr/>
+      </w:pPr>
+      <w:r>
+        <w:rPr>
+          <w:rStyle w:val="Mdline"/>
+        </w:rPr>
+        <w:t>filter, map and flatmap</w:t>
+      </w:r>
+    </w:p>
+    <w:p>
+      <w:pPr>
+        <w:pStyle w:val="Normal"/>
+        <w:rPr>
+          <w:rStyle w:val="Mdline"/>
           <w:rFonts w:ascii="PT Serif" w:hAnsi="PT Serif"/>
           <w:color w:val="333333"/>
         </w:rPr>
       </w:pPr>
       <w:r>
-        <w:rPr>
-          <w:rStyle w:val="md-line"/>
+        <w:rPr/>
+      </w:r>
+    </w:p>
+    <w:p>
+      <w:pPr>
+        <w:pStyle w:val="Normal"/>
+        <w:rPr>
+          <w:rStyle w:val="Mdline"/>
           <w:rFonts w:ascii="PT Serif" w:hAnsi="PT Serif"/>
           <w:color w:val="333333"/>
         </w:rPr>
-        <w:t>filter, map and flatmap</w:t>
-      </w:r>
-    </w:p>
-    <w:p>
-      <w:pPr>
-        <w:pStyle w:val="NormalWeb"/>
-        <w:shd w:val="clear" w:color="auto" w:fill="FFFFFF"/>
+      </w:pPr>
+      <w:r>
+        <w:rPr/>
+      </w:r>
+    </w:p>
+    <w:p>
+      <w:pPr>
+        <w:pStyle w:val="Normal"/>
         <w:rPr>
           <w:rFonts w:ascii="PT Serif" w:hAnsi="PT Serif"/>
           <w:color w:val="333333"/>
@@ -331,21 +426,18 @@
       </w:pPr>
       <w:r>
         <w:rPr>
-          <w:rStyle w:val="md-line"/>
-          <w:rFonts w:ascii="PT Serif" w:hAnsi="PT Serif"/>
-          <w:color w:val="333333"/>
+          <w:rStyle w:val="Mdline"/>
         </w:rPr>
         <w:t>The questions I should be asking;</w:t>
       </w:r>
     </w:p>
     <w:p>
       <w:pPr>
-        <w:pStyle w:val="NormalWeb"/>
+        <w:pStyle w:val="Normal"/>
         <w:numPr>
           <w:ilvl w:val="0"/>
           <w:numId w:val="3"/>
         </w:numPr>
-        <w:shd w:val="clear" w:color="auto" w:fill="FFFFFF"/>
         <w:rPr>
           <w:rFonts w:ascii="PT Serif" w:hAnsi="PT Serif"/>
           <w:color w:val="333333"/>
@@ -353,21 +445,18 @@
       </w:pPr>
       <w:r>
         <w:rPr>
-          <w:rStyle w:val="md-line"/>
-          <w:rFonts w:ascii="PT Serif" w:hAnsi="PT Serif"/>
-          <w:color w:val="333333"/>
+          <w:rStyle w:val="Mdline"/>
         </w:rPr>
         <w:t>What are collections</w:t>
       </w:r>
     </w:p>
     <w:p>
       <w:pPr>
-        <w:pStyle w:val="NormalWeb"/>
+        <w:pStyle w:val="Normal"/>
         <w:numPr>
           <w:ilvl w:val="0"/>
           <w:numId w:val="3"/>
         </w:numPr>
-        <w:shd w:val="clear" w:color="auto" w:fill="FFFFFF"/>
         <w:rPr>
           <w:rFonts w:ascii="PT Serif" w:hAnsi="PT Serif"/>
           <w:color w:val="333333"/>
@@ -375,21 +464,18 @@
       </w:pPr>
       <w:r>
         <w:rPr>
-          <w:rStyle w:val="md-line"/>
-          <w:rFonts w:ascii="PT Serif" w:hAnsi="PT Serif"/>
-          <w:color w:val="333333"/>
+          <w:rStyle w:val="Mdline"/>
         </w:rPr>
         <w:t>Do I need them, we've already got arrays, wouldn't that suffice</w:t>
       </w:r>
     </w:p>
     <w:p>
       <w:pPr>
-        <w:pStyle w:val="NormalWeb"/>
+        <w:pStyle w:val="Normal"/>
         <w:numPr>
           <w:ilvl w:val="0"/>
           <w:numId w:val="3"/>
         </w:numPr>
-        <w:shd w:val="clear" w:color="auto" w:fill="FFFFFF"/>
         <w:rPr>
           <w:rFonts w:ascii="PT Serif" w:hAnsi="PT Serif"/>
           <w:color w:val="333333"/>
@@ -397,21 +483,18 @@
       </w:pPr>
       <w:r>
         <w:rPr>
-          <w:rStyle w:val="md-line"/>
-          <w:rFonts w:ascii="PT Serif" w:hAnsi="PT Serif"/>
-          <w:color w:val="333333"/>
+          <w:rStyle w:val="Mdline"/>
         </w:rPr>
         <w:t>How many kinds are there</w:t>
       </w:r>
     </w:p>
     <w:p>
       <w:pPr>
-        <w:pStyle w:val="NormalWeb"/>
+        <w:pStyle w:val="Normal"/>
         <w:numPr>
           <w:ilvl w:val="0"/>
           <w:numId w:val="3"/>
         </w:numPr>
-        <w:shd w:val="clear" w:color="auto" w:fill="FFFFFF"/>
         <w:rPr>
           <w:rFonts w:ascii="PT Serif" w:hAnsi="PT Serif"/>
           <w:color w:val="333333"/>
@@ -419,21 +502,18 @@
       </w:pPr>
       <w:r>
         <w:rPr>
-          <w:rStyle w:val="md-line"/>
-          <w:rFonts w:ascii="PT Serif" w:hAnsi="PT Serif"/>
-          <w:color w:val="333333"/>
+          <w:rStyle w:val="Mdline"/>
         </w:rPr>
         <w:t>Are there operations that are common to all Collections, or do I have the operation for each one of them</w:t>
       </w:r>
     </w:p>
     <w:p>
       <w:pPr>
-        <w:pStyle w:val="NormalWeb"/>
+        <w:pStyle w:val="Normal"/>
         <w:numPr>
           <w:ilvl w:val="0"/>
           <w:numId w:val="3"/>
         </w:numPr>
-        <w:shd w:val="clear" w:color="auto" w:fill="FFFFFF"/>
         <w:rPr>
           <w:rFonts w:ascii="PT Serif" w:hAnsi="PT Serif"/>
           <w:color w:val="333333"/>
@@ -441,21 +521,18 @@
       </w:pPr>
       <w:r>
         <w:rPr>
-          <w:rStyle w:val="md-line"/>
-          <w:rFonts w:ascii="PT Serif" w:hAnsi="PT Serif"/>
-          <w:color w:val="333333"/>
+          <w:rStyle w:val="Mdline"/>
         </w:rPr>
         <w:t>What are the basic operations, how do I go through them</w:t>
       </w:r>
     </w:p>
     <w:p>
       <w:pPr>
-        <w:pStyle w:val="md-focus-p"/>
+        <w:pStyle w:val="Normal"/>
         <w:numPr>
           <w:ilvl w:val="0"/>
           <w:numId w:val="3"/>
         </w:numPr>
-        <w:shd w:val="clear" w:color="auto" w:fill="FFFFFF"/>
         <w:rPr>
           <w:rFonts w:ascii="PT Serif" w:hAnsi="PT Serif"/>
           <w:color w:val="333333"/>
@@ -463,34 +540,148 @@
       </w:pPr>
       <w:r>
         <w:rPr>
-          <w:rStyle w:val="md-expand"/>
-          <w:rFonts w:ascii="PT Serif" w:eastAsiaTheme="majorEastAsia" w:hAnsi="PT Serif"/>
-          <w:color w:val="333333"/>
+          <w:rStyle w:val="Mdexpand"/>
         </w:rPr>
         <w:t>Is the declarative (functional) way really better than if work with collections the imperative way? You know, like how we did it in Java. Are there downsides (decompiler), and this is where sequences comes in</w:t>
       </w:r>
     </w:p>
-    <w:p/>
-    <w:p/>
-    <w:p/>
-    <w:p/>
-    <w:p/>
+    <w:p>
+      <w:pPr>
+        <w:pStyle w:val="Normal"/>
+        <w:rPr/>
+      </w:pPr>
+      <w:r>
+        <w:rPr/>
+      </w:r>
+    </w:p>
+    <w:p>
+      <w:pPr>
+        <w:pStyle w:val="Normal"/>
+        <w:rPr/>
+      </w:pPr>
+      <w:r>
+        <w:rPr/>
+      </w:r>
+    </w:p>
+    <w:p>
+      <w:pPr>
+        <w:pStyle w:val="Normal"/>
+        <w:rPr/>
+      </w:pPr>
+      <w:r>
+        <w:rPr/>
+        <w:t>I don’t know if this is right</w:t>
+      </w:r>
+    </w:p>
+    <w:p>
+      <w:pPr>
+        <w:pStyle w:val="Normal"/>
+        <w:rPr/>
+      </w:pPr>
+      <w:r>
+        <w:rPr/>
+      </w:r>
+    </w:p>
+    <w:p>
+      <w:pPr>
+        <w:pStyle w:val="CodeListing"/>
+        <w:rPr/>
+      </w:pPr>
+      <w:r>
+        <w:rPr/>
+        <w:t>class Person {</w:t>
+      </w:r>
+    </w:p>
+    <w:p>
+      <w:pPr>
+        <w:pStyle w:val="CodeListing"/>
+        <w:rPr/>
+      </w:pPr>
+      <w:r>
+        <w:rPr/>
+        <w:t xml:space="preserve">  </w:t>
+      </w:r>
+      <w:r>
+        <w:rPr/>
+        <w:t>public static void main(String []args) {</w:t>
+      </w:r>
+    </w:p>
+    <w:p>
+      <w:pPr>
+        <w:pStyle w:val="CodeListing"/>
+        <w:rPr/>
+      </w:pPr>
+      <w:r>
+        <w:rPr/>
+      </w:r>
+    </w:p>
+    <w:p>
+      <w:pPr>
+        <w:pStyle w:val="CodeListing"/>
+        <w:rPr/>
+      </w:pPr>
+      <w:r>
+        <w:rPr/>
+        <w:t xml:space="preserve">  </w:t>
+      </w:r>
+      <w:r>
+        <w:rPr/>
+        <w:t>}</w:t>
+      </w:r>
+    </w:p>
+    <w:p>
+      <w:pPr>
+        <w:pStyle w:val="CodeListing"/>
+        <w:rPr/>
+      </w:pPr>
+      <w:r>
+        <w:rPr/>
+        <w:t>}</w:t>
+      </w:r>
+    </w:p>
+    <w:p>
+      <w:pPr>
+        <w:pStyle w:val="Normal"/>
+        <w:rPr/>
+      </w:pPr>
+      <w:r>
+        <w:rPr/>
+      </w:r>
+    </w:p>
+    <w:p>
+      <w:pPr>
+        <w:pStyle w:val="Normal"/>
+        <w:rPr/>
+      </w:pPr>
+      <w:r>
+        <w:rPr/>
+      </w:r>
+    </w:p>
+    <w:p>
+      <w:pPr>
+        <w:pStyle w:val="Normal"/>
+        <w:rPr/>
+      </w:pPr>
+      <w:r>
+        <w:rPr/>
+      </w:r>
+    </w:p>
     <w:sectPr>
+      <w:type w:val="nextPage"/>
       <w:pgSz w:w="12240" w:h="15840"/>
-      <w:pgMar w:top="1440" w:right="1440" w:bottom="1440" w:left="1440" w:header="720" w:footer="720" w:gutter="0"/>
-      <w:cols w:space="720"/>
-      <w:docGrid w:linePitch="360"/>
+      <w:pgMar w:left="1440" w:right="1440" w:header="0" w:top="1440" w:footer="0" w:bottom="1440" w:gutter="0"/>
+      <w:pgNumType w:fmt="decimal"/>
+      <w:formProt w:val="false"/>
+      <w:textDirection w:val="lrTb"/>
+      <w:docGrid w:type="default" w:linePitch="360" w:charSpace="4294961151"/>
     </w:sectPr>
   </w:body>
 </w:document>
 </file>
 
 <file path=word/numbering.xml><?xml version="1.0" encoding="utf-8"?>
-<w:numbering xmlns:wpc="http://schemas.microsoft.com/office/word/2010/wordprocessingCanvas" xmlns:cx="http://schemas.microsoft.com/office/drawing/2014/chartex" xmlns:cx1="http://schemas.microsoft.com/office/drawing/2015/9/8/chartex" xmlns:cx2="http://schemas.microsoft.com/office/drawing/2015/10/21/chartex" xmlns:cx3="http://schemas.microsoft.com/office/drawing/2016/5/9/chartex" xmlns:cx4="http://schemas.microsoft.com/office/drawing/2016/5/10/chartex" xmlns:cx5="http://schemas.microsoft.com/office/drawing/2016/5/11/chartex" xmlns:cx6="http://schemas.microsoft.com/office/drawing/2016/5/12/chartex" xmlns:cx7="http://schemas.microsoft.com/office/drawing/2016/5/13/chartex" xmlns:cx8="http://schemas.microsoft.com/office/drawing/2016/5/14/chartex" xmlns:mc="http://schemas.openxmlformats.org/markup-compatibility/2006" xmlns:aink="http://schemas.microsoft.com/office/drawing/2016/ink" xmlns:am3d="http://schemas.microsoft.com/office/drawing/2017/model3d" xmlns:o="urn:schemas-microsoft-com:office:office" xmlns:r="http://schemas.openxmlformats.org/officeDocument/2006/relationships" xmlns:m="http://schemas.openxmlformats.org/officeDocument/2006/math" xmlns:v="urn:schemas-microsoft-com:vml" xmlns:wp14="http://schemas.microsoft.com/office/word/2010/wordprocessingDrawing" xmlns:wp="http://schemas.openxmlformats.org/drawingml/2006/wordprocessingDrawing" xmlns:w10="urn:schemas-microsoft-com:office:word" xmlns:w="http://schemas.openxmlformats.org/wordprocessingml/2006/main" xmlns:w14="http://schemas.microsoft.com/office/word/2010/wordml" xmlns:w15="http://schemas.microsoft.com/office/word/2012/wordml" xmlns:w16cid="http://schemas.microsoft.com/office/word/2016/wordml/cid" xmlns:w16se="http://schemas.microsoft.com/office/word/2015/wordml/symex" xmlns:wpg="http://schemas.microsoft.com/office/word/2010/wordprocessingGroup" xmlns:wpi="http://schemas.microsoft.com/office/word/2010/wordprocessingInk" xmlns:wne="http://schemas.microsoft.com/office/word/2006/wordml" xmlns:wps="http://schemas.microsoft.com/office/word/2010/wordprocessingShape" mc:Ignorable="w14 w15 w16se w16cid wp14">
-  <w:abstractNum w:abstractNumId="0" w15:restartNumberingAfterBreak="0">
-    <w:nsid w:val="25C24CB2"/>
-    <w:multiLevelType w:val="multilevel"/>
-    <w:tmpl w:val="FDC402C8"/>
+<w:numbering xmlns:w="http://schemas.openxmlformats.org/wordprocessingml/2006/main" xmlns:o="urn:schemas-microsoft-com:office:office" xmlns:r="http://schemas.openxmlformats.org/officeDocument/2006/relationships" xmlns:v="urn:schemas-microsoft-com:vml">
+  <w:abstractNum w:abstractNumId="1">
     <w:lvl w:ilvl="0">
       <w:start w:val="1"/>
       <w:numFmt w:val="bullet"/>
@@ -503,11 +694,11 @@
         <w:ind w:left="720" w:hanging="360"/>
       </w:pPr>
       <w:rPr>
-        <w:rFonts w:ascii="Symbol" w:hAnsi="Symbol" w:hint="default"/>
-        <w:sz w:val="20"/>
-      </w:rPr>
-    </w:lvl>
-    <w:lvl w:ilvl="1" w:tentative="1">
+        <w:rFonts w:ascii="Symbol" w:hAnsi="Symbol" w:cs="Symbol" w:hint="default"/>
+        <w:sz w:val="20"/>
+      </w:rPr>
+    </w:lvl>
+    <w:lvl w:ilvl="1">
       <w:start w:val="1"/>
       <w:numFmt w:val="bullet"/>
       <w:lvlText w:val="o"/>
@@ -519,11 +710,11 @@
         <w:ind w:left="1440" w:hanging="360"/>
       </w:pPr>
       <w:rPr>
-        <w:rFonts w:ascii="Courier New" w:hAnsi="Courier New" w:hint="default"/>
-        <w:sz w:val="20"/>
-      </w:rPr>
-    </w:lvl>
-    <w:lvl w:ilvl="2" w:tentative="1">
+        <w:rFonts w:ascii="Courier New" w:hAnsi="Courier New" w:cs="Courier New" w:hint="default"/>
+        <w:sz w:val="20"/>
+      </w:rPr>
+    </w:lvl>
+    <w:lvl w:ilvl="2">
       <w:start w:val="1"/>
       <w:numFmt w:val="bullet"/>
       <w:lvlText w:val=""/>
@@ -535,11 +726,11 @@
         <w:ind w:left="2160" w:hanging="360"/>
       </w:pPr>
       <w:rPr>
-        <w:rFonts w:ascii="Wingdings" w:hAnsi="Wingdings" w:hint="default"/>
-        <w:sz w:val="20"/>
-      </w:rPr>
-    </w:lvl>
-    <w:lvl w:ilvl="3" w:tentative="1">
+        <w:rFonts w:ascii="Wingdings" w:hAnsi="Wingdings" w:cs="Wingdings" w:hint="default"/>
+        <w:sz w:val="20"/>
+      </w:rPr>
+    </w:lvl>
+    <w:lvl w:ilvl="3">
       <w:start w:val="1"/>
       <w:numFmt w:val="bullet"/>
       <w:lvlText w:val=""/>
@@ -551,11 +742,11 @@
         <w:ind w:left="2880" w:hanging="360"/>
       </w:pPr>
       <w:rPr>
-        <w:rFonts w:ascii="Wingdings" w:hAnsi="Wingdings" w:hint="default"/>
-        <w:sz w:val="20"/>
-      </w:rPr>
-    </w:lvl>
-    <w:lvl w:ilvl="4" w:tentative="1">
+        <w:rFonts w:ascii="Wingdings" w:hAnsi="Wingdings" w:cs="Wingdings" w:hint="default"/>
+        <w:sz w:val="20"/>
+      </w:rPr>
+    </w:lvl>
+    <w:lvl w:ilvl="4">
       <w:start w:val="1"/>
       <w:numFmt w:val="bullet"/>
       <w:lvlText w:val=""/>
@@ -567,11 +758,11 @@
         <w:ind w:left="3600" w:hanging="360"/>
       </w:pPr>
       <w:rPr>
-        <w:rFonts w:ascii="Wingdings" w:hAnsi="Wingdings" w:hint="default"/>
-        <w:sz w:val="20"/>
-      </w:rPr>
-    </w:lvl>
-    <w:lvl w:ilvl="5" w:tentative="1">
+        <w:rFonts w:ascii="Wingdings" w:hAnsi="Wingdings" w:cs="Wingdings" w:hint="default"/>
+        <w:sz w:val="20"/>
+      </w:rPr>
+    </w:lvl>
+    <w:lvl w:ilvl="5">
       <w:start w:val="1"/>
       <w:numFmt w:val="bullet"/>
       <w:lvlText w:val=""/>
@@ -583,11 +774,11 @@
         <w:ind w:left="4320" w:hanging="360"/>
       </w:pPr>
       <w:rPr>
-        <w:rFonts w:ascii="Wingdings" w:hAnsi="Wingdings" w:hint="default"/>
-        <w:sz w:val="20"/>
-      </w:rPr>
-    </w:lvl>
-    <w:lvl w:ilvl="6" w:tentative="1">
+        <w:rFonts w:ascii="Wingdings" w:hAnsi="Wingdings" w:cs="Wingdings" w:hint="default"/>
+        <w:sz w:val="20"/>
+      </w:rPr>
+    </w:lvl>
+    <w:lvl w:ilvl="6">
       <w:start w:val="1"/>
       <w:numFmt w:val="bullet"/>
       <w:lvlText w:val=""/>
@@ -599,11 +790,11 @@
         <w:ind w:left="5040" w:hanging="360"/>
       </w:pPr>
       <w:rPr>
-        <w:rFonts w:ascii="Wingdings" w:hAnsi="Wingdings" w:hint="default"/>
-        <w:sz w:val="20"/>
-      </w:rPr>
-    </w:lvl>
-    <w:lvl w:ilvl="7" w:tentative="1">
+        <w:rFonts w:ascii="Wingdings" w:hAnsi="Wingdings" w:cs="Wingdings" w:hint="default"/>
+        <w:sz w:val="20"/>
+      </w:rPr>
+    </w:lvl>
+    <w:lvl w:ilvl="7">
       <w:start w:val="1"/>
       <w:numFmt w:val="bullet"/>
       <w:lvlText w:val=""/>
@@ -615,11 +806,11 @@
         <w:ind w:left="5760" w:hanging="360"/>
       </w:pPr>
       <w:rPr>
-        <w:rFonts w:ascii="Wingdings" w:hAnsi="Wingdings" w:hint="default"/>
-        <w:sz w:val="20"/>
-      </w:rPr>
-    </w:lvl>
-    <w:lvl w:ilvl="8" w:tentative="1">
+        <w:rFonts w:ascii="Wingdings" w:hAnsi="Wingdings" w:cs="Wingdings" w:hint="default"/>
+        <w:sz w:val="20"/>
+      </w:rPr>
+    </w:lvl>
+    <w:lvl w:ilvl="8">
       <w:start w:val="1"/>
       <w:numFmt w:val="bullet"/>
       <w:lvlText w:val=""/>
@@ -631,15 +822,12 @@
         <w:ind w:left="6480" w:hanging="360"/>
       </w:pPr>
       <w:rPr>
-        <w:rFonts w:ascii="Wingdings" w:hAnsi="Wingdings" w:hint="default"/>
+        <w:rFonts w:ascii="Wingdings" w:hAnsi="Wingdings" w:cs="Wingdings" w:hint="default"/>
         <w:sz w:val="20"/>
       </w:rPr>
     </w:lvl>
   </w:abstractNum>
-  <w:abstractNum w:abstractNumId="1" w15:restartNumberingAfterBreak="0">
-    <w:nsid w:val="284F2389"/>
-    <w:multiLevelType w:val="multilevel"/>
-    <w:tmpl w:val="F3D4B11E"/>
+  <w:abstractNum w:abstractNumId="2">
     <w:lvl w:ilvl="0">
       <w:start w:val="1"/>
       <w:numFmt w:val="bullet"/>
@@ -652,11 +840,11 @@
         <w:ind w:left="720" w:hanging="360"/>
       </w:pPr>
       <w:rPr>
-        <w:rFonts w:ascii="Symbol" w:hAnsi="Symbol" w:hint="default"/>
-        <w:sz w:val="20"/>
-      </w:rPr>
-    </w:lvl>
-    <w:lvl w:ilvl="1" w:tentative="1">
+        <w:rFonts w:ascii="Symbol" w:hAnsi="Symbol" w:cs="Symbol" w:hint="default"/>
+        <w:sz w:val="20"/>
+      </w:rPr>
+    </w:lvl>
+    <w:lvl w:ilvl="1">
       <w:start w:val="1"/>
       <w:numFmt w:val="bullet"/>
       <w:lvlText w:val="o"/>
@@ -668,11 +856,11 @@
         <w:ind w:left="1440" w:hanging="360"/>
       </w:pPr>
       <w:rPr>
-        <w:rFonts w:ascii="Courier New" w:hAnsi="Courier New" w:hint="default"/>
-        <w:sz w:val="20"/>
-      </w:rPr>
-    </w:lvl>
-    <w:lvl w:ilvl="2" w:tentative="1">
+        <w:rFonts w:ascii="Courier New" w:hAnsi="Courier New" w:cs="Courier New" w:hint="default"/>
+        <w:sz w:val="20"/>
+      </w:rPr>
+    </w:lvl>
+    <w:lvl w:ilvl="2">
       <w:start w:val="1"/>
       <w:numFmt w:val="bullet"/>
       <w:lvlText w:val=""/>
@@ -684,11 +872,11 @@
         <w:ind w:left="2160" w:hanging="360"/>
       </w:pPr>
       <w:rPr>
-        <w:rFonts w:ascii="Wingdings" w:hAnsi="Wingdings" w:hint="default"/>
-        <w:sz w:val="20"/>
-      </w:rPr>
-    </w:lvl>
-    <w:lvl w:ilvl="3" w:tentative="1">
+        <w:rFonts w:ascii="Wingdings" w:hAnsi="Wingdings" w:cs="Wingdings" w:hint="default"/>
+        <w:sz w:val="20"/>
+      </w:rPr>
+    </w:lvl>
+    <w:lvl w:ilvl="3">
       <w:start w:val="1"/>
       <w:numFmt w:val="bullet"/>
       <w:lvlText w:val=""/>
@@ -700,11 +888,11 @@
         <w:ind w:left="2880" w:hanging="360"/>
       </w:pPr>
       <w:rPr>
-        <w:rFonts w:ascii="Wingdings" w:hAnsi="Wingdings" w:hint="default"/>
-        <w:sz w:val="20"/>
-      </w:rPr>
-    </w:lvl>
-    <w:lvl w:ilvl="4" w:tentative="1">
+        <w:rFonts w:ascii="Wingdings" w:hAnsi="Wingdings" w:cs="Wingdings" w:hint="default"/>
+        <w:sz w:val="20"/>
+      </w:rPr>
+    </w:lvl>
+    <w:lvl w:ilvl="4">
       <w:start w:val="1"/>
       <w:numFmt w:val="bullet"/>
       <w:lvlText w:val=""/>
@@ -716,11 +904,11 @@
         <w:ind w:left="3600" w:hanging="360"/>
       </w:pPr>
       <w:rPr>
-        <w:rFonts w:ascii="Wingdings" w:hAnsi="Wingdings" w:hint="default"/>
-        <w:sz w:val="20"/>
-      </w:rPr>
-    </w:lvl>
-    <w:lvl w:ilvl="5" w:tentative="1">
+        <w:rFonts w:ascii="Wingdings" w:hAnsi="Wingdings" w:cs="Wingdings" w:hint="default"/>
+        <w:sz w:val="20"/>
+      </w:rPr>
+    </w:lvl>
+    <w:lvl w:ilvl="5">
       <w:start w:val="1"/>
       <w:numFmt w:val="bullet"/>
       <w:lvlText w:val=""/>
@@ -732,11 +920,11 @@
         <w:ind w:left="4320" w:hanging="360"/>
       </w:pPr>
       <w:rPr>
-        <w:rFonts w:ascii="Wingdings" w:hAnsi="Wingdings" w:hint="default"/>
-        <w:sz w:val="20"/>
-      </w:rPr>
-    </w:lvl>
-    <w:lvl w:ilvl="6" w:tentative="1">
+        <w:rFonts w:ascii="Wingdings" w:hAnsi="Wingdings" w:cs="Wingdings" w:hint="default"/>
+        <w:sz w:val="20"/>
+      </w:rPr>
+    </w:lvl>
+    <w:lvl w:ilvl="6">
       <w:start w:val="1"/>
       <w:numFmt w:val="bullet"/>
       <w:lvlText w:val=""/>
@@ -748,11 +936,11 @@
         <w:ind w:left="5040" w:hanging="360"/>
       </w:pPr>
       <w:rPr>
-        <w:rFonts w:ascii="Wingdings" w:hAnsi="Wingdings" w:hint="default"/>
-        <w:sz w:val="20"/>
-      </w:rPr>
-    </w:lvl>
-    <w:lvl w:ilvl="7" w:tentative="1">
+        <w:rFonts w:ascii="Wingdings" w:hAnsi="Wingdings" w:cs="Wingdings" w:hint="default"/>
+        <w:sz w:val="20"/>
+      </w:rPr>
+    </w:lvl>
+    <w:lvl w:ilvl="7">
       <w:start w:val="1"/>
       <w:numFmt w:val="bullet"/>
       <w:lvlText w:val=""/>
@@ -764,11 +952,11 @@
         <w:ind w:left="5760" w:hanging="360"/>
       </w:pPr>
       <w:rPr>
-        <w:rFonts w:ascii="Wingdings" w:hAnsi="Wingdings" w:hint="default"/>
-        <w:sz w:val="20"/>
-      </w:rPr>
-    </w:lvl>
-    <w:lvl w:ilvl="8" w:tentative="1">
+        <w:rFonts w:ascii="Wingdings" w:hAnsi="Wingdings" w:cs="Wingdings" w:hint="default"/>
+        <w:sz w:val="20"/>
+      </w:rPr>
+    </w:lvl>
+    <w:lvl w:ilvl="8">
       <w:start w:val="1"/>
       <w:numFmt w:val="bullet"/>
       <w:lvlText w:val=""/>
@@ -780,15 +968,12 @@
         <w:ind w:left="6480" w:hanging="360"/>
       </w:pPr>
       <w:rPr>
-        <w:rFonts w:ascii="Wingdings" w:hAnsi="Wingdings" w:hint="default"/>
+        <w:rFonts w:ascii="Wingdings" w:hAnsi="Wingdings" w:cs="Wingdings" w:hint="default"/>
         <w:sz w:val="20"/>
       </w:rPr>
     </w:lvl>
   </w:abstractNum>
-  <w:abstractNum w:abstractNumId="2" w15:restartNumberingAfterBreak="0">
-    <w:nsid w:val="2F8A7258"/>
-    <w:multiLevelType w:val="multilevel"/>
-    <w:tmpl w:val="E55C9B54"/>
+  <w:abstractNum w:abstractNumId="3">
     <w:lvl w:ilvl="0">
       <w:start w:val="1"/>
       <w:numFmt w:val="bullet"/>
@@ -801,11 +986,11 @@
         <w:ind w:left="720" w:hanging="360"/>
       </w:pPr>
       <w:rPr>
-        <w:rFonts w:ascii="Symbol" w:hAnsi="Symbol" w:hint="default"/>
-        <w:sz w:val="20"/>
-      </w:rPr>
-    </w:lvl>
-    <w:lvl w:ilvl="1" w:tentative="1">
+        <w:rFonts w:ascii="Symbol" w:hAnsi="Symbol" w:cs="Symbol" w:hint="default"/>
+        <w:sz w:val="20"/>
+      </w:rPr>
+    </w:lvl>
+    <w:lvl w:ilvl="1">
       <w:start w:val="1"/>
       <w:numFmt w:val="bullet"/>
       <w:lvlText w:val="o"/>
@@ -817,11 +1002,11 @@
         <w:ind w:left="1440" w:hanging="360"/>
       </w:pPr>
       <w:rPr>
-        <w:rFonts w:ascii="Courier New" w:hAnsi="Courier New" w:hint="default"/>
-        <w:sz w:val="20"/>
-      </w:rPr>
-    </w:lvl>
-    <w:lvl w:ilvl="2" w:tentative="1">
+        <w:rFonts w:ascii="Courier New" w:hAnsi="Courier New" w:cs="Courier New" w:hint="default"/>
+        <w:sz w:val="20"/>
+      </w:rPr>
+    </w:lvl>
+    <w:lvl w:ilvl="2">
       <w:start w:val="1"/>
       <w:numFmt w:val="bullet"/>
       <w:lvlText w:val=""/>
@@ -833,11 +1018,11 @@
         <w:ind w:left="2160" w:hanging="360"/>
       </w:pPr>
       <w:rPr>
-        <w:rFonts w:ascii="Wingdings" w:hAnsi="Wingdings" w:hint="default"/>
-        <w:sz w:val="20"/>
-      </w:rPr>
-    </w:lvl>
-    <w:lvl w:ilvl="3" w:tentative="1">
+        <w:rFonts w:ascii="Wingdings" w:hAnsi="Wingdings" w:cs="Wingdings" w:hint="default"/>
+        <w:sz w:val="20"/>
+      </w:rPr>
+    </w:lvl>
+    <w:lvl w:ilvl="3">
       <w:start w:val="1"/>
       <w:numFmt w:val="bullet"/>
       <w:lvlText w:val=""/>
@@ -849,11 +1034,11 @@
         <w:ind w:left="2880" w:hanging="360"/>
       </w:pPr>
       <w:rPr>
-        <w:rFonts w:ascii="Wingdings" w:hAnsi="Wingdings" w:hint="default"/>
-        <w:sz w:val="20"/>
-      </w:rPr>
-    </w:lvl>
-    <w:lvl w:ilvl="4" w:tentative="1">
+        <w:rFonts w:ascii="Wingdings" w:hAnsi="Wingdings" w:cs="Wingdings" w:hint="default"/>
+        <w:sz w:val="20"/>
+      </w:rPr>
+    </w:lvl>
+    <w:lvl w:ilvl="4">
       <w:start w:val="1"/>
       <w:numFmt w:val="bullet"/>
       <w:lvlText w:val=""/>
@@ -865,11 +1050,11 @@
         <w:ind w:left="3600" w:hanging="360"/>
       </w:pPr>
       <w:rPr>
-        <w:rFonts w:ascii="Wingdings" w:hAnsi="Wingdings" w:hint="default"/>
-        <w:sz w:val="20"/>
-      </w:rPr>
-    </w:lvl>
-    <w:lvl w:ilvl="5" w:tentative="1">
+        <w:rFonts w:ascii="Wingdings" w:hAnsi="Wingdings" w:cs="Wingdings" w:hint="default"/>
+        <w:sz w:val="20"/>
+      </w:rPr>
+    </w:lvl>
+    <w:lvl w:ilvl="5">
       <w:start w:val="1"/>
       <w:numFmt w:val="bullet"/>
       <w:lvlText w:val=""/>
@@ -881,11 +1066,11 @@
         <w:ind w:left="4320" w:hanging="360"/>
       </w:pPr>
       <w:rPr>
-        <w:rFonts w:ascii="Wingdings" w:hAnsi="Wingdings" w:hint="default"/>
-        <w:sz w:val="20"/>
-      </w:rPr>
-    </w:lvl>
-    <w:lvl w:ilvl="6" w:tentative="1">
+        <w:rFonts w:ascii="Wingdings" w:hAnsi="Wingdings" w:cs="Wingdings" w:hint="default"/>
+        <w:sz w:val="20"/>
+      </w:rPr>
+    </w:lvl>
+    <w:lvl w:ilvl="6">
       <w:start w:val="1"/>
       <w:numFmt w:val="bullet"/>
       <w:lvlText w:val=""/>
@@ -897,11 +1082,11 @@
         <w:ind w:left="5040" w:hanging="360"/>
       </w:pPr>
       <w:rPr>
-        <w:rFonts w:ascii="Wingdings" w:hAnsi="Wingdings" w:hint="default"/>
-        <w:sz w:val="20"/>
-      </w:rPr>
-    </w:lvl>
-    <w:lvl w:ilvl="7" w:tentative="1">
+        <w:rFonts w:ascii="Wingdings" w:hAnsi="Wingdings" w:cs="Wingdings" w:hint="default"/>
+        <w:sz w:val="20"/>
+      </w:rPr>
+    </w:lvl>
+    <w:lvl w:ilvl="7">
       <w:start w:val="1"/>
       <w:numFmt w:val="bullet"/>
       <w:lvlText w:val=""/>
@@ -913,11 +1098,11 @@
         <w:ind w:left="5760" w:hanging="360"/>
       </w:pPr>
       <w:rPr>
-        <w:rFonts w:ascii="Wingdings" w:hAnsi="Wingdings" w:hint="default"/>
-        <w:sz w:val="20"/>
-      </w:rPr>
-    </w:lvl>
-    <w:lvl w:ilvl="8" w:tentative="1">
+        <w:rFonts w:ascii="Wingdings" w:hAnsi="Wingdings" w:cs="Wingdings" w:hint="default"/>
+        <w:sz w:val="20"/>
+      </w:rPr>
+    </w:lvl>
+    <w:lvl w:ilvl="8">
       <w:start w:val="1"/>
       <w:numFmt w:val="bullet"/>
       <w:lvlText w:val=""/>
@@ -929,9 +1114,128 @@
         <w:ind w:left="6480" w:hanging="360"/>
       </w:pPr>
       <w:rPr>
-        <w:rFonts w:ascii="Wingdings" w:hAnsi="Wingdings" w:hint="default"/>
-        <w:sz w:val="20"/>
-      </w:rPr>
+        <w:rFonts w:ascii="Wingdings" w:hAnsi="Wingdings" w:cs="Wingdings" w:hint="default"/>
+        <w:sz w:val="20"/>
+      </w:rPr>
+    </w:lvl>
+  </w:abstractNum>
+  <w:abstractNum w:abstractNumId="4">
+    <w:lvl w:ilvl="0">
+      <w:start w:val="1"/>
+      <w:numFmt w:val="none"/>
+      <w:suff w:val="nothing"/>
+      <w:lvlText w:val=""/>
+      <w:lvlJc w:val="left"/>
+      <w:pPr>
+        <w:tabs>
+          <w:tab w:val="num" w:pos="432"/>
+        </w:tabs>
+        <w:ind w:left="432" w:hanging="432"/>
+      </w:pPr>
+    </w:lvl>
+    <w:lvl w:ilvl="1">
+      <w:start w:val="1"/>
+      <w:numFmt w:val="none"/>
+      <w:suff w:val="nothing"/>
+      <w:lvlText w:val=""/>
+      <w:lvlJc w:val="left"/>
+      <w:pPr>
+        <w:tabs>
+          <w:tab w:val="num" w:pos="576"/>
+        </w:tabs>
+        <w:ind w:left="576" w:hanging="576"/>
+      </w:pPr>
+    </w:lvl>
+    <w:lvl w:ilvl="2">
+      <w:start w:val="1"/>
+      <w:numFmt w:val="none"/>
+      <w:suff w:val="nothing"/>
+      <w:lvlText w:val=""/>
+      <w:lvlJc w:val="left"/>
+      <w:pPr>
+        <w:tabs>
+          <w:tab w:val="num" w:pos="720"/>
+        </w:tabs>
+        <w:ind w:left="720" w:hanging="720"/>
+      </w:pPr>
+    </w:lvl>
+    <w:lvl w:ilvl="3">
+      <w:start w:val="1"/>
+      <w:numFmt w:val="none"/>
+      <w:suff w:val="nothing"/>
+      <w:lvlText w:val=""/>
+      <w:lvlJc w:val="left"/>
+      <w:pPr>
+        <w:tabs>
+          <w:tab w:val="num" w:pos="864"/>
+        </w:tabs>
+        <w:ind w:left="864" w:hanging="864"/>
+      </w:pPr>
+    </w:lvl>
+    <w:lvl w:ilvl="4">
+      <w:start w:val="1"/>
+      <w:numFmt w:val="none"/>
+      <w:suff w:val="nothing"/>
+      <w:lvlText w:val=""/>
+      <w:lvlJc w:val="left"/>
+      <w:pPr>
+        <w:tabs>
+          <w:tab w:val="num" w:pos="1008"/>
+        </w:tabs>
+        <w:ind w:left="1008" w:hanging="1008"/>
+      </w:pPr>
+    </w:lvl>
+    <w:lvl w:ilvl="5">
+      <w:start w:val="1"/>
+      <w:numFmt w:val="none"/>
+      <w:suff w:val="nothing"/>
+      <w:lvlText w:val=""/>
+      <w:lvlJc w:val="left"/>
+      <w:pPr>
+        <w:tabs>
+          <w:tab w:val="num" w:pos="1152"/>
+        </w:tabs>
+        <w:ind w:left="1152" w:hanging="1152"/>
+      </w:pPr>
+    </w:lvl>
+    <w:lvl w:ilvl="6">
+      <w:start w:val="1"/>
+      <w:numFmt w:val="none"/>
+      <w:suff w:val="nothing"/>
+      <w:lvlText w:val=""/>
+      <w:lvlJc w:val="left"/>
+      <w:pPr>
+        <w:tabs>
+          <w:tab w:val="num" w:pos="1296"/>
+        </w:tabs>
+        <w:ind w:left="1296" w:hanging="1296"/>
+      </w:pPr>
+    </w:lvl>
+    <w:lvl w:ilvl="7">
+      <w:start w:val="1"/>
+      <w:numFmt w:val="none"/>
+      <w:suff w:val="nothing"/>
+      <w:lvlText w:val=""/>
+      <w:lvlJc w:val="left"/>
+      <w:pPr>
+        <w:tabs>
+          <w:tab w:val="num" w:pos="1440"/>
+        </w:tabs>
+        <w:ind w:left="1440" w:hanging="1440"/>
+      </w:pPr>
+    </w:lvl>
+    <w:lvl w:ilvl="8">
+      <w:start w:val="1"/>
+      <w:numFmt w:val="none"/>
+      <w:suff w:val="nothing"/>
+      <w:lvlText w:val=""/>
+      <w:lvlJc w:val="left"/>
+      <w:pPr>
+        <w:tabs>
+          <w:tab w:val="num" w:pos="1584"/>
+        </w:tabs>
+        <w:ind w:left="1584" w:hanging="1584"/>
+      </w:pPr>
     </w:lvl>
   </w:abstractNum>
   <w:num w:numId="1">
@@ -941,35 +1245,40 @@
     <w:abstractNumId w:val="2"/>
   </w:num>
   <w:num w:numId="3">
-    <w:abstractNumId w:val="0"/>
+    <w:abstractNumId w:val="3"/>
+  </w:num>
+  <w:num w:numId="4">
+    <w:abstractNumId w:val="4"/>
   </w:num>
 </w:numbering>
 </file>
 
 <file path=word/styles.xml><?xml version="1.0" encoding="utf-8"?>
-<w:styles xmlns:mc="http://schemas.openxmlformats.org/markup-compatibility/2006" xmlns:r="http://schemas.openxmlformats.org/officeDocument/2006/relationships" xmlns:w="http://schemas.openxmlformats.org/wordprocessingml/2006/main" xmlns:w14="http://schemas.microsoft.com/office/word/2010/wordml" xmlns:w15="http://schemas.microsoft.com/office/word/2012/wordml" xmlns:w16cid="http://schemas.microsoft.com/office/word/2016/wordml/cid" xmlns:w16se="http://schemas.microsoft.com/office/word/2015/wordml/symex" mc:Ignorable="w14 w15 w16se w16cid">
+<w:styles xmlns:w="http://schemas.openxmlformats.org/wordprocessingml/2006/main" xmlns:w14="http://schemas.microsoft.com/office/word/2010/wordml" xmlns:mc="http://schemas.openxmlformats.org/markup-compatibility/2006" mc:Ignorable="w14">
   <w:docDefaults>
     <w:rPrDefault>
       <w:rPr>
-        <w:rFonts w:asciiTheme="minorHAnsi" w:eastAsia="Times New Roman" w:hAnsiTheme="minorHAnsi" w:cstheme="minorBidi"/>
+        <w:rFonts w:ascii="Calibri" w:hAnsi="Calibri" w:eastAsia="Times New Roman" w:cs="" w:asciiTheme="minorHAnsi" w:cstheme="minorBidi" w:hAnsiTheme="minorHAnsi"/>
         <w:sz w:val="24"/>
         <w:szCs w:val="24"/>
         <w:lang w:val="en-US" w:eastAsia="en-US" w:bidi="ar-SA"/>
       </w:rPr>
     </w:rPrDefault>
-    <w:pPrDefault/>
+    <w:pPrDefault>
+      <w:pPr/>
+    </w:pPrDefault>
   </w:docDefaults>
   <w:latentStyles w:defLockedState="0" w:defUIPriority="99" w:defSemiHidden="0" w:defUnhideWhenUsed="0" w:defQFormat="0" w:count="375">
     <w:lsdException w:name="Normal" w:uiPriority="0" w:qFormat="1"/>
     <w:lsdException w:name="heading 1" w:uiPriority="9" w:qFormat="1"/>
-    <w:lsdException w:name="heading 2" w:semiHidden="1" w:uiPriority="9" w:unhideWhenUsed="1" w:qFormat="1"/>
-    <w:lsdException w:name="heading 3" w:semiHidden="1" w:uiPriority="9" w:unhideWhenUsed="1" w:qFormat="1"/>
-    <w:lsdException w:name="heading 4" w:semiHidden="1" w:uiPriority="9" w:unhideWhenUsed="1" w:qFormat="1"/>
-    <w:lsdException w:name="heading 5" w:semiHidden="1" w:uiPriority="9" w:unhideWhenUsed="1" w:qFormat="1"/>
-    <w:lsdException w:name="heading 6" w:semiHidden="1" w:uiPriority="9" w:unhideWhenUsed="1" w:qFormat="1"/>
-    <w:lsdException w:name="heading 7" w:semiHidden="1" w:uiPriority="9" w:unhideWhenUsed="1" w:qFormat="1"/>
-    <w:lsdException w:name="heading 8" w:semiHidden="1" w:uiPriority="9" w:unhideWhenUsed="1" w:qFormat="1"/>
-    <w:lsdException w:name="heading 9" w:semiHidden="1" w:uiPriority="9" w:unhideWhenUsed="1" w:qFormat="1"/>
+    <w:lsdException w:name="heading 2" w:uiPriority="9" w:semiHidden="1" w:unhideWhenUsed="1" w:qFormat="1"/>
+    <w:lsdException w:name="heading 3" w:uiPriority="9" w:semiHidden="1" w:unhideWhenUsed="1" w:qFormat="1"/>
+    <w:lsdException w:name="heading 4" w:uiPriority="9" w:semiHidden="1" w:unhideWhenUsed="1" w:qFormat="1"/>
+    <w:lsdException w:name="heading 5" w:uiPriority="9" w:semiHidden="1" w:unhideWhenUsed="1" w:qFormat="1"/>
+    <w:lsdException w:name="heading 6" w:uiPriority="9" w:semiHidden="1" w:unhideWhenUsed="1" w:qFormat="1"/>
+    <w:lsdException w:name="heading 7" w:uiPriority="9" w:semiHidden="1" w:unhideWhenUsed="1" w:qFormat="1"/>
+    <w:lsdException w:name="heading 8" w:uiPriority="9" w:semiHidden="1" w:unhideWhenUsed="1" w:qFormat="1"/>
+    <w:lsdException w:name="heading 9" w:uiPriority="9" w:semiHidden="1" w:unhideWhenUsed="1" w:qFormat="1"/>
     <w:lsdException w:name="index 1" w:semiHidden="1" w:unhideWhenUsed="1"/>
     <w:lsdException w:name="index 2" w:semiHidden="1" w:unhideWhenUsed="1"/>
     <w:lsdException w:name="index 3" w:semiHidden="1" w:unhideWhenUsed="1"/>
@@ -979,22 +1288,22 @@
     <w:lsdException w:name="index 7" w:semiHidden="1" w:unhideWhenUsed="1"/>
     <w:lsdException w:name="index 8" w:semiHidden="1" w:unhideWhenUsed="1"/>
     <w:lsdException w:name="index 9" w:semiHidden="1" w:unhideWhenUsed="1"/>
-    <w:lsdException w:name="toc 1" w:semiHidden="1" w:uiPriority="39" w:unhideWhenUsed="1"/>
-    <w:lsdException w:name="toc 2" w:semiHidden="1" w:uiPriority="39" w:unhideWhenUsed="1"/>
-    <w:lsdException w:name="toc 3" w:semiHidden="1" w:uiPriority="39" w:unhideWhenUsed="1"/>
-    <w:lsdException w:name="toc 4" w:semiHidden="1" w:uiPriority="39" w:unhideWhenUsed="1"/>
-    <w:lsdException w:name="toc 5" w:semiHidden="1" w:uiPriority="39" w:unhideWhenUsed="1"/>
-    <w:lsdException w:name="toc 6" w:semiHidden="1" w:uiPriority="39" w:unhideWhenUsed="1"/>
-    <w:lsdException w:name="toc 7" w:semiHidden="1" w:uiPriority="39" w:unhideWhenUsed="1"/>
-    <w:lsdException w:name="toc 8" w:semiHidden="1" w:uiPriority="39" w:unhideWhenUsed="1"/>
-    <w:lsdException w:name="toc 9" w:semiHidden="1" w:uiPriority="39" w:unhideWhenUsed="1"/>
+    <w:lsdException w:name="toc 1" w:uiPriority="39" w:semiHidden="1" w:unhideWhenUsed="1"/>
+    <w:lsdException w:name="toc 2" w:uiPriority="39" w:semiHidden="1" w:unhideWhenUsed="1"/>
+    <w:lsdException w:name="toc 3" w:uiPriority="39" w:semiHidden="1" w:unhideWhenUsed="1"/>
+    <w:lsdException w:name="toc 4" w:uiPriority="39" w:semiHidden="1" w:unhideWhenUsed="1"/>
+    <w:lsdException w:name="toc 5" w:uiPriority="39" w:semiHidden="1" w:unhideWhenUsed="1"/>
+    <w:lsdException w:name="toc 6" w:uiPriority="39" w:semiHidden="1" w:unhideWhenUsed="1"/>
+    <w:lsdException w:name="toc 7" w:uiPriority="39" w:semiHidden="1" w:unhideWhenUsed="1"/>
+    <w:lsdException w:name="toc 8" w:uiPriority="39" w:semiHidden="1" w:unhideWhenUsed="1"/>
+    <w:lsdException w:name="toc 9" w:uiPriority="39" w:semiHidden="1" w:unhideWhenUsed="1"/>
     <w:lsdException w:name="Normal Indent" w:semiHidden="1" w:unhideWhenUsed="1"/>
     <w:lsdException w:name="footnote text" w:semiHidden="1" w:unhideWhenUsed="1"/>
     <w:lsdException w:name="annotation text" w:semiHidden="1" w:unhideWhenUsed="1"/>
     <w:lsdException w:name="header" w:semiHidden="1" w:unhideWhenUsed="1"/>
     <w:lsdException w:name="footer" w:semiHidden="1" w:unhideWhenUsed="1"/>
     <w:lsdException w:name="index heading" w:semiHidden="1" w:unhideWhenUsed="1"/>
-    <w:lsdException w:name="caption" w:semiHidden="1" w:uiPriority="35" w:unhideWhenUsed="1" w:qFormat="1"/>
+    <w:lsdException w:name="caption" w:uiPriority="35" w:semiHidden="1" w:unhideWhenUsed="1" w:qFormat="1"/>
     <w:lsdException w:name="table of figures" w:semiHidden="1" w:unhideWhenUsed="1"/>
     <w:lsdException w:name="envelope address" w:semiHidden="1" w:unhideWhenUsed="1"/>
     <w:lsdException w:name="envelope return" w:semiHidden="1" w:unhideWhenUsed="1"/>
@@ -1025,7 +1334,7 @@
     <w:lsdException w:name="Title" w:uiPriority="10" w:qFormat="1"/>
     <w:lsdException w:name="Closing" w:semiHidden="1" w:unhideWhenUsed="1"/>
     <w:lsdException w:name="Signature" w:semiHidden="1" w:unhideWhenUsed="1"/>
-    <w:lsdException w:name="Default Paragraph Font" w:semiHidden="1" w:uiPriority="1" w:unhideWhenUsed="1"/>
+    <w:lsdException w:name="Default Paragraph Font" w:uiPriority="1" w:semiHidden="1" w:unhideWhenUsed="1"/>
     <w:lsdException w:name="Body Text" w:semiHidden="1" w:unhideWhenUsed="1"/>
     <w:lsdException w:name="Body Text Indent" w:semiHidden="1" w:unhideWhenUsed="1"/>
     <w:lsdException w:name="List Continue" w:semiHidden="1" w:unhideWhenUsed="1"/>
@@ -1225,8 +1534,8 @@
     <w:lsdException w:name="Subtle Reference" w:uiPriority="31" w:qFormat="1"/>
     <w:lsdException w:name="Intense Reference" w:uiPriority="32" w:qFormat="1"/>
     <w:lsdException w:name="Book Title" w:uiPriority="33" w:qFormat="1"/>
-    <w:lsdException w:name="Bibliography" w:semiHidden="1" w:uiPriority="37" w:unhideWhenUsed="1"/>
-    <w:lsdException w:name="TOC Heading" w:semiHidden="1" w:uiPriority="39" w:unhideWhenUsed="1" w:qFormat="1"/>
+    <w:lsdException w:name="Bibliography" w:uiPriority="37" w:semiHidden="1" w:unhideWhenUsed="1"/>
+    <w:lsdException w:name="TOC Heading" w:uiPriority="39" w:semiHidden="1" w:unhideWhenUsed="1" w:qFormat="1"/>
     <w:lsdException w:name="Plain Table 1" w:uiPriority="41"/>
     <w:lsdException w:name="Plain Table 2" w:uiPriority="42"/>
     <w:lsdException w:name="Plain Table 3" w:uiPriority="43"/>
@@ -1334,38 +1643,47 @@
     <w:lsdException w:name="Mention" w:semiHidden="1" w:unhideWhenUsed="1"/>
     <w:lsdException w:name="Smart Hyperlink" w:semiHidden="1" w:unhideWhenUsed="1"/>
   </w:latentStyles>
-  <w:style w:type="paragraph" w:default="1" w:styleId="Normal">
+  <w:style w:type="paragraph" w:styleId="Normal" w:default="1">
     <w:name w:val="Normal"/>
     <w:qFormat/>
-    <w:rsid w:val="00736E29"/>
-    <w:rPr>
-      <w:rFonts w:ascii="Times New Roman" w:hAnsi="Times New Roman" w:cs="Times New Roman"/>
+    <w:rsid w:val="00736e29"/>
+    <w:pPr>
+      <w:widowControl/>
+      <w:bidi w:val="0"/>
+      <w:jc w:val="left"/>
+    </w:pPr>
+    <w:rPr>
+      <w:rFonts w:ascii="Times New Roman" w:hAnsi="Times New Roman" w:cs="Times New Roman" w:eastAsia="Times New Roman"/>
+      <w:color w:val="auto"/>
+      <w:sz w:val="24"/>
+      <w:szCs w:val="24"/>
+      <w:lang w:val="en-US" w:eastAsia="en-US" w:bidi="ar-SA"/>
     </w:rPr>
   </w:style>
   <w:style w:type="paragraph" w:styleId="Heading1">
-    <w:name w:val="heading 1"/>
+    <w:name w:val="Heading 1"/>
     <w:basedOn w:val="Normal"/>
     <w:next w:val="Normal"/>
     <w:link w:val="Heading1Char"/>
     <w:autoRedefine/>
     <w:uiPriority w:val="9"/>
     <w:qFormat/>
-    <w:rsid w:val="00943DBB"/>
+    <w:rsid w:val="00943dbb"/>
     <w:pPr>
       <w:keepNext/>
       <w:keepLines/>
-      <w:spacing w:before="240"/>
+      <w:spacing w:before="240" w:after="0"/>
       <w:outlineLvl w:val="0"/>
     </w:pPr>
     <w:rPr>
-      <w:rFonts w:ascii="Times" w:eastAsiaTheme="majorEastAsia" w:hAnsi="Times" w:cstheme="majorBidi"/>
+      <w:rFonts w:ascii="Times" w:hAnsi="Times" w:eastAsia="" w:cs="" w:cstheme="majorBidi" w:eastAsiaTheme="majorEastAsia"/>
       <w:color w:val="000000" w:themeColor="text1"/>
       <w:sz w:val="36"/>
       <w:szCs w:val="32"/>
     </w:rPr>
   </w:style>
   <w:style w:type="paragraph" w:styleId="Heading2">
-    <w:name w:val="heading 2"/>
+    <w:name w:val="Heading 2"/>
     <w:basedOn w:val="Normal"/>
     <w:next w:val="Normal"/>
     <w:link w:val="Heading2Char"/>
@@ -1373,7 +1691,7 @@
     <w:uiPriority w:val="9"/>
     <w:unhideWhenUsed/>
     <w:qFormat/>
-    <w:rsid w:val="00943DBB"/>
+    <w:rsid w:val="00943dbb"/>
     <w:pPr>
       <w:keepNext/>
       <w:keepLines/>
@@ -1381,14 +1699,14 @@
       <w:outlineLvl w:val="1"/>
     </w:pPr>
     <w:rPr>
-      <w:rFonts w:ascii="Times" w:eastAsiaTheme="majorEastAsia" w:hAnsi="Times" w:cstheme="majorBidi"/>
+      <w:rFonts w:ascii="Times" w:hAnsi="Times" w:eastAsia="" w:cs="" w:cstheme="majorBidi" w:eastAsiaTheme="majorEastAsia"/>
       <w:color w:val="000000" w:themeColor="text1"/>
       <w:sz w:val="32"/>
       <w:szCs w:val="26"/>
     </w:rPr>
   </w:style>
   <w:style w:type="paragraph" w:styleId="Heading3">
-    <w:name w:val="heading 3"/>
+    <w:name w:val="Heading 3"/>
     <w:basedOn w:val="Normal"/>
     <w:next w:val="Normal"/>
     <w:link w:val="Heading3Char"/>
@@ -1396,24 +1714,386 @@
     <w:uiPriority w:val="9"/>
     <w:unhideWhenUsed/>
     <w:qFormat/>
-    <w:rsid w:val="00943DBB"/>
+    <w:rsid w:val="00943dbb"/>
     <w:pPr>
       <w:keepNext/>
       <w:keepLines/>
-      <w:spacing w:before="40"/>
+      <w:spacing w:before="40" w:after="0"/>
       <w:outlineLvl w:val="2"/>
     </w:pPr>
     <w:rPr>
-      <w:rFonts w:ascii="Times" w:eastAsiaTheme="majorEastAsia" w:hAnsi="Times" w:cstheme="majorBidi"/>
+      <w:rFonts w:ascii="Times" w:hAnsi="Times" w:eastAsia="" w:cs="" w:cstheme="majorBidi" w:eastAsiaTheme="majorEastAsia"/>
       <w:color w:val="000000" w:themeColor="text1"/>
       <w:sz w:val="28"/>
     </w:rPr>
   </w:style>
-  <w:style w:type="character" w:default="1" w:styleId="DefaultParagraphFont">
+  <w:style w:type="character" w:styleId="DefaultParagraphFont" w:default="1">
     <w:name w:val="Default Paragraph Font"/>
     <w:uiPriority w:val="1"/>
     <w:semiHidden/>
     <w:unhideWhenUsed/>
+    <w:qFormat/>
+    <w:rPr/>
+  </w:style>
+  <w:style w:type="character" w:styleId="Heading1Char" w:customStyle="1">
+    <w:name w:val="Heading 1 Char"/>
+    <w:basedOn w:val="DefaultParagraphFont"/>
+    <w:link w:val="Heading1"/>
+    <w:uiPriority w:val="9"/>
+    <w:qFormat/>
+    <w:rsid w:val="00943dbb"/>
+    <w:rPr>
+      <w:rFonts w:ascii="Times" w:hAnsi="Times" w:eastAsia="" w:cs="" w:cstheme="majorBidi" w:eastAsiaTheme="majorEastAsia"/>
+      <w:color w:val="000000" w:themeColor="text1"/>
+      <w:sz w:val="36"/>
+      <w:szCs w:val="32"/>
+    </w:rPr>
+  </w:style>
+  <w:style w:type="character" w:styleId="Heading2Char" w:customStyle="1">
+    <w:name w:val="Heading 2 Char"/>
+    <w:basedOn w:val="DefaultParagraphFont"/>
+    <w:link w:val="Heading2"/>
+    <w:uiPriority w:val="9"/>
+    <w:qFormat/>
+    <w:rsid w:val="00943dbb"/>
+    <w:rPr>
+      <w:rFonts w:ascii="Times" w:hAnsi="Times" w:eastAsia="" w:cs="" w:cstheme="majorBidi" w:eastAsiaTheme="majorEastAsia"/>
+      <w:color w:val="000000" w:themeColor="text1"/>
+      <w:sz w:val="32"/>
+      <w:szCs w:val="26"/>
+    </w:rPr>
+  </w:style>
+  <w:style w:type="character" w:styleId="Heading3Char" w:customStyle="1">
+    <w:name w:val="Heading 3 Char"/>
+    <w:basedOn w:val="DefaultParagraphFont"/>
+    <w:link w:val="Heading3"/>
+    <w:uiPriority w:val="9"/>
+    <w:qFormat/>
+    <w:rsid w:val="00943dbb"/>
+    <w:rPr>
+      <w:rFonts w:ascii="Times" w:hAnsi="Times" w:eastAsia="" w:cs="" w:cstheme="majorBidi" w:eastAsiaTheme="majorEastAsia"/>
+      <w:color w:val="000000" w:themeColor="text1"/>
+      <w:sz w:val="28"/>
+    </w:rPr>
+  </w:style>
+  <w:style w:type="character" w:styleId="Mdline" w:customStyle="1">
+    <w:name w:val="md-line"/>
+    <w:basedOn w:val="DefaultParagraphFont"/>
+    <w:qFormat/>
+    <w:rsid w:val="005821c7"/>
+    <w:rPr/>
+  </w:style>
+  <w:style w:type="character" w:styleId="Mdexpand" w:customStyle="1">
+    <w:name w:val="md-expand"/>
+    <w:basedOn w:val="DefaultParagraphFont"/>
+    <w:qFormat/>
+    <w:rsid w:val="005821c7"/>
+    <w:rPr/>
+  </w:style>
+  <w:style w:type="character" w:styleId="ListLabel1">
+    <w:name w:val="ListLabel 1"/>
+    <w:qFormat/>
+    <w:rPr>
+      <w:rFonts w:ascii="PT Serif" w:hAnsi="PT Serif"/>
+      <w:sz w:val="20"/>
+    </w:rPr>
+  </w:style>
+  <w:style w:type="character" w:styleId="ListLabel2">
+    <w:name w:val="ListLabel 2"/>
+    <w:qFormat/>
+    <w:rPr>
+      <w:sz w:val="20"/>
+    </w:rPr>
+  </w:style>
+  <w:style w:type="character" w:styleId="ListLabel3">
+    <w:name w:val="ListLabel 3"/>
+    <w:qFormat/>
+    <w:rPr>
+      <w:sz w:val="20"/>
+    </w:rPr>
+  </w:style>
+  <w:style w:type="character" w:styleId="ListLabel4">
+    <w:name w:val="ListLabel 4"/>
+    <w:qFormat/>
+    <w:rPr>
+      <w:sz w:val="20"/>
+    </w:rPr>
+  </w:style>
+  <w:style w:type="character" w:styleId="ListLabel5">
+    <w:name w:val="ListLabel 5"/>
+    <w:qFormat/>
+    <w:rPr>
+      <w:sz w:val="20"/>
+    </w:rPr>
+  </w:style>
+  <w:style w:type="character" w:styleId="ListLabel6">
+    <w:name w:val="ListLabel 6"/>
+    <w:qFormat/>
+    <w:rPr>
+      <w:sz w:val="20"/>
+    </w:rPr>
+  </w:style>
+  <w:style w:type="character" w:styleId="ListLabel7">
+    <w:name w:val="ListLabel 7"/>
+    <w:qFormat/>
+    <w:rPr>
+      <w:sz w:val="20"/>
+    </w:rPr>
+  </w:style>
+  <w:style w:type="character" w:styleId="ListLabel8">
+    <w:name w:val="ListLabel 8"/>
+    <w:qFormat/>
+    <w:rPr>
+      <w:sz w:val="20"/>
+    </w:rPr>
+  </w:style>
+  <w:style w:type="character" w:styleId="ListLabel9">
+    <w:name w:val="ListLabel 9"/>
+    <w:qFormat/>
+    <w:rPr>
+      <w:sz w:val="20"/>
+    </w:rPr>
+  </w:style>
+  <w:style w:type="character" w:styleId="ListLabel10">
+    <w:name w:val="ListLabel 10"/>
+    <w:qFormat/>
+    <w:rPr>
+      <w:rFonts w:ascii="PT Serif" w:hAnsi="PT Serif"/>
+      <w:sz w:val="20"/>
+    </w:rPr>
+  </w:style>
+  <w:style w:type="character" w:styleId="ListLabel11">
+    <w:name w:val="ListLabel 11"/>
+    <w:qFormat/>
+    <w:rPr>
+      <w:sz w:val="20"/>
+    </w:rPr>
+  </w:style>
+  <w:style w:type="character" w:styleId="ListLabel12">
+    <w:name w:val="ListLabel 12"/>
+    <w:qFormat/>
+    <w:rPr>
+      <w:sz w:val="20"/>
+    </w:rPr>
+  </w:style>
+  <w:style w:type="character" w:styleId="ListLabel13">
+    <w:name w:val="ListLabel 13"/>
+    <w:qFormat/>
+    <w:rPr>
+      <w:sz w:val="20"/>
+    </w:rPr>
+  </w:style>
+  <w:style w:type="character" w:styleId="ListLabel14">
+    <w:name w:val="ListLabel 14"/>
+    <w:qFormat/>
+    <w:rPr>
+      <w:sz w:val="20"/>
+    </w:rPr>
+  </w:style>
+  <w:style w:type="character" w:styleId="ListLabel15">
+    <w:name w:val="ListLabel 15"/>
+    <w:qFormat/>
+    <w:rPr>
+      <w:sz w:val="20"/>
+    </w:rPr>
+  </w:style>
+  <w:style w:type="character" w:styleId="ListLabel16">
+    <w:name w:val="ListLabel 16"/>
+    <w:qFormat/>
+    <w:rPr>
+      <w:sz w:val="20"/>
+    </w:rPr>
+  </w:style>
+  <w:style w:type="character" w:styleId="ListLabel17">
+    <w:name w:val="ListLabel 17"/>
+    <w:qFormat/>
+    <w:rPr>
+      <w:sz w:val="20"/>
+    </w:rPr>
+  </w:style>
+  <w:style w:type="character" w:styleId="ListLabel18">
+    <w:name w:val="ListLabel 18"/>
+    <w:qFormat/>
+    <w:rPr>
+      <w:sz w:val="20"/>
+    </w:rPr>
+  </w:style>
+  <w:style w:type="character" w:styleId="ListLabel19">
+    <w:name w:val="ListLabel 19"/>
+    <w:qFormat/>
+    <w:rPr>
+      <w:rFonts w:ascii="PT Serif" w:hAnsi="PT Serif"/>
+      <w:sz w:val="20"/>
+    </w:rPr>
+  </w:style>
+  <w:style w:type="character" w:styleId="ListLabel20">
+    <w:name w:val="ListLabel 20"/>
+    <w:qFormat/>
+    <w:rPr>
+      <w:sz w:val="20"/>
+    </w:rPr>
+  </w:style>
+  <w:style w:type="character" w:styleId="ListLabel21">
+    <w:name w:val="ListLabel 21"/>
+    <w:qFormat/>
+    <w:rPr>
+      <w:sz w:val="20"/>
+    </w:rPr>
+  </w:style>
+  <w:style w:type="character" w:styleId="ListLabel22">
+    <w:name w:val="ListLabel 22"/>
+    <w:qFormat/>
+    <w:rPr>
+      <w:sz w:val="20"/>
+    </w:rPr>
+  </w:style>
+  <w:style w:type="character" w:styleId="ListLabel23">
+    <w:name w:val="ListLabel 23"/>
+    <w:qFormat/>
+    <w:rPr>
+      <w:sz w:val="20"/>
+    </w:rPr>
+  </w:style>
+  <w:style w:type="character" w:styleId="ListLabel24">
+    <w:name w:val="ListLabel 24"/>
+    <w:qFormat/>
+    <w:rPr>
+      <w:sz w:val="20"/>
+    </w:rPr>
+  </w:style>
+  <w:style w:type="character" w:styleId="ListLabel25">
+    <w:name w:val="ListLabel 25"/>
+    <w:qFormat/>
+    <w:rPr>
+      <w:sz w:val="20"/>
+    </w:rPr>
+  </w:style>
+  <w:style w:type="character" w:styleId="ListLabel26">
+    <w:name w:val="ListLabel 26"/>
+    <w:qFormat/>
+    <w:rPr>
+      <w:sz w:val="20"/>
+    </w:rPr>
+  </w:style>
+  <w:style w:type="character" w:styleId="ListLabel27">
+    <w:name w:val="ListLabel 27"/>
+    <w:qFormat/>
+    <w:rPr>
+      <w:sz w:val="20"/>
+    </w:rPr>
+  </w:style>
+  <w:style w:type="paragraph" w:styleId="Heading">
+    <w:name w:val="Heading"/>
+    <w:basedOn w:val="Normal"/>
+    <w:next w:val="TextBody"/>
+    <w:qFormat/>
+    <w:pPr>
+      <w:keepNext/>
+      <w:spacing w:before="240" w:after="120"/>
+    </w:pPr>
+    <w:rPr>
+      <w:rFonts w:ascii="Roboto " w:hAnsi="Roboto " w:eastAsia="Noto Sans CJK SC Regular" w:cs="FreeSans"/>
+      <w:sz w:val="30"/>
+      <w:szCs w:val="28"/>
+    </w:rPr>
+  </w:style>
+  <w:style w:type="paragraph" w:styleId="TextBody">
+    <w:name w:val="Body Text"/>
+    <w:basedOn w:val="Normal"/>
+    <w:pPr>
+      <w:spacing w:lineRule="auto" w:line="288" w:before="0" w:after="140"/>
+    </w:pPr>
+    <w:rPr/>
+  </w:style>
+  <w:style w:type="paragraph" w:styleId="List">
+    <w:name w:val="List"/>
+    <w:basedOn w:val="TextBody"/>
+    <w:pPr/>
+    <w:rPr>
+      <w:rFonts w:ascii="Roboto" w:hAnsi="Roboto" w:cs="FreeSans"/>
+    </w:rPr>
+  </w:style>
+  <w:style w:type="paragraph" w:styleId="Caption">
+    <w:name w:val="Caption"/>
+    <w:basedOn w:val="Normal"/>
+    <w:qFormat/>
+    <w:pPr>
+      <w:suppressLineNumbers/>
+      <w:spacing w:before="120" w:after="120"/>
+    </w:pPr>
+    <w:rPr>
+      <w:rFonts w:ascii="Roboto" w:hAnsi="Roboto" w:cs="FreeSans"/>
+      <w:i/>
+      <w:iCs/>
+      <w:sz w:val="20"/>
+      <w:szCs w:val="24"/>
+    </w:rPr>
+  </w:style>
+  <w:style w:type="paragraph" w:styleId="Index">
+    <w:name w:val="Index"/>
+    <w:basedOn w:val="Normal"/>
+    <w:qFormat/>
+    <w:pPr>
+      <w:suppressLineNumbers/>
+    </w:pPr>
+    <w:rPr>
+      <w:rFonts w:ascii="Roboto" w:hAnsi="Roboto" w:cs="FreeSans"/>
+    </w:rPr>
+  </w:style>
+  <w:style w:type="paragraph" w:styleId="CodeListing" w:customStyle="1">
+    <w:name w:val="Code Listing"/>
+    <w:basedOn w:val="Normal"/>
+    <w:autoRedefine/>
+    <w:qFormat/>
+    <w:rsid w:val="00943dbb"/>
+    <w:pPr/>
+    <w:rPr>
+      <w:rFonts w:ascii="TheSansMonoConNormal" w:hAnsi="TheSansMonoConNormal"/>
+      <w:sz w:val="22"/>
+    </w:rPr>
+  </w:style>
+  <w:style w:type="paragraph" w:styleId="Listing" w:customStyle="1">
+    <w:name w:val="Listing"/>
+    <w:basedOn w:val="Normal"/>
+    <w:autoRedefine/>
+    <w:qFormat/>
+    <w:rsid w:val="00943dbb"/>
+    <w:pPr>
+      <w:spacing w:beforeAutospacing="1" w:after="360"/>
+    </w:pPr>
+    <w:rPr>
+      <w:i/>
+    </w:rPr>
+  </w:style>
+  <w:style w:type="paragraph" w:styleId="NormalWeb">
+    <w:name w:val="Normal (Web)"/>
+    <w:basedOn w:val="Normal"/>
+    <w:uiPriority w:val="99"/>
+    <w:semiHidden/>
+    <w:unhideWhenUsed/>
+    <w:qFormat/>
+    <w:rsid w:val="005821c7"/>
+    <w:pPr>
+      <w:spacing w:beforeAutospacing="1" w:afterAutospacing="1"/>
+    </w:pPr>
+    <w:rPr/>
+  </w:style>
+  <w:style w:type="paragraph" w:styleId="Mdfocusp" w:customStyle="1">
+    <w:name w:val="md-focus-p"/>
+    <w:basedOn w:val="Normal"/>
+    <w:qFormat/>
+    <w:rsid w:val="005821c7"/>
+    <w:pPr>
+      <w:spacing w:beforeAutospacing="1" w:afterAutospacing="1"/>
+    </w:pPr>
+    <w:rPr/>
+  </w:style>
+  <w:style w:type="numbering" w:styleId="NoList" w:default="1">
+    <w:name w:val="No List"/>
+    <w:uiPriority w:val="99"/>
+    <w:semiHidden/>
+    <w:unhideWhenUsed/>
+    <w:qFormat/>
   </w:style>
   <w:style w:type="table" w:default="1" w:styleId="TableNormal">
     <w:name w:val="Normal Table"/>
@@ -1429,103 +2109,6 @@
         <w:right w:w="108" w:type="dxa"/>
       </w:tblCellMar>
     </w:tblPr>
-  </w:style>
-  <w:style w:type="numbering" w:default="1" w:styleId="NoList">
-    <w:name w:val="No List"/>
-    <w:uiPriority w:val="99"/>
-    <w:semiHidden/>
-    <w:unhideWhenUsed/>
-  </w:style>
-  <w:style w:type="character" w:customStyle="1" w:styleId="Heading1Char">
-    <w:name w:val="Heading 1 Char"/>
-    <w:basedOn w:val="DefaultParagraphFont"/>
-    <w:link w:val="Heading1"/>
-    <w:uiPriority w:val="9"/>
-    <w:rsid w:val="00943DBB"/>
-    <w:rPr>
-      <w:rFonts w:ascii="Times" w:eastAsiaTheme="majorEastAsia" w:hAnsi="Times" w:cstheme="majorBidi"/>
-      <w:color w:val="000000" w:themeColor="text1"/>
-      <w:sz w:val="36"/>
-      <w:szCs w:val="32"/>
-    </w:rPr>
-  </w:style>
-  <w:style w:type="character" w:customStyle="1" w:styleId="Heading2Char">
-    <w:name w:val="Heading 2 Char"/>
-    <w:basedOn w:val="DefaultParagraphFont"/>
-    <w:link w:val="Heading2"/>
-    <w:uiPriority w:val="9"/>
-    <w:rsid w:val="00943DBB"/>
-    <w:rPr>
-      <w:rFonts w:ascii="Times" w:eastAsiaTheme="majorEastAsia" w:hAnsi="Times" w:cstheme="majorBidi"/>
-      <w:color w:val="000000" w:themeColor="text1"/>
-      <w:sz w:val="32"/>
-      <w:szCs w:val="26"/>
-    </w:rPr>
-  </w:style>
-  <w:style w:type="paragraph" w:customStyle="1" w:styleId="CodeListing">
-    <w:name w:val="Code Listing"/>
-    <w:basedOn w:val="Normal"/>
-    <w:autoRedefine/>
-    <w:qFormat/>
-    <w:rsid w:val="00943DBB"/>
-    <w:rPr>
-      <w:rFonts w:ascii="TheSansMonoConNormal" w:hAnsi="TheSansMonoConNormal"/>
-      <w:sz w:val="22"/>
-    </w:rPr>
-  </w:style>
-  <w:style w:type="paragraph" w:customStyle="1" w:styleId="Listing">
-    <w:name w:val="Listing"/>
-    <w:basedOn w:val="Normal"/>
-    <w:autoRedefine/>
-    <w:qFormat/>
-    <w:rsid w:val="00943DBB"/>
-    <w:pPr>
-      <w:spacing w:before="100" w:beforeAutospacing="1" w:after="360"/>
-    </w:pPr>
-    <w:rPr>
-      <w:i/>
-    </w:rPr>
-  </w:style>
-  <w:style w:type="character" w:customStyle="1" w:styleId="Heading3Char">
-    <w:name w:val="Heading 3 Char"/>
-    <w:basedOn w:val="DefaultParagraphFont"/>
-    <w:link w:val="Heading3"/>
-    <w:uiPriority w:val="9"/>
-    <w:rsid w:val="00943DBB"/>
-    <w:rPr>
-      <w:rFonts w:ascii="Times" w:eastAsiaTheme="majorEastAsia" w:hAnsi="Times" w:cstheme="majorBidi"/>
-      <w:color w:val="000000" w:themeColor="text1"/>
-      <w:sz w:val="28"/>
-    </w:rPr>
-  </w:style>
-  <w:style w:type="paragraph" w:styleId="NormalWeb">
-    <w:name w:val="Normal (Web)"/>
-    <w:basedOn w:val="Normal"/>
-    <w:uiPriority w:val="99"/>
-    <w:semiHidden/>
-    <w:unhideWhenUsed/>
-    <w:rsid w:val="005821C7"/>
-    <w:pPr>
-      <w:spacing w:before="100" w:beforeAutospacing="1" w:after="100" w:afterAutospacing="1"/>
-    </w:pPr>
-  </w:style>
-  <w:style w:type="character" w:customStyle="1" w:styleId="md-line">
-    <w:name w:val="md-line"/>
-    <w:basedOn w:val="DefaultParagraphFont"/>
-    <w:rsid w:val="005821C7"/>
-  </w:style>
-  <w:style w:type="paragraph" w:customStyle="1" w:styleId="md-focus-p">
-    <w:name w:val="md-focus-p"/>
-    <w:basedOn w:val="Normal"/>
-    <w:rsid w:val="005821C7"/>
-    <w:pPr>
-      <w:spacing w:before="100" w:beforeAutospacing="1" w:after="100" w:afterAutospacing="1"/>
-    </w:pPr>
-  </w:style>
-  <w:style w:type="character" w:customStyle="1" w:styleId="md-expand">
-    <w:name w:val="md-expand"/>
-    <w:basedOn w:val="DefaultParagraphFont"/>
-    <w:rsid w:val="005821C7"/>
   </w:style>
 </w:styles>
 </file>

</xml_diff>